<commit_message>
yellow highlight = confused. blue highlight = needs sources
</commit_message>
<xml_diff>
--- a/Final Project.docx
+++ b/Final Project.docx
@@ -287,7 +287,20 @@
         <w:rPr>
           <w:color w:val="000000"/>
         </w:rPr>
-        <w:t xml:space="preserve">       Of the most controversial issues in criminal justice is capital punishment. The US distinguishes itself among developed democratic nations by sentencing people to death, being surpassed in executions only by China, Iran, Saudi Arabia, Iraq, and Egypt. The justice system administers punishments to convicted criminals with four goals in mind: retribution, incapacitation, deterrence, and rehabilitation. Capital punishment arguably accomplishes incapacitation and retribution, and abandons rehabilitation albeit at a high </w:t>
+        <w:t xml:space="preserve">       Of the most controversial issues in criminal justice is capital punishment. The US distinguishes itself among developed democratic nations by sentencing people to death, being surpassed in </w:t>
+      </w:r>
+      <w:r>
+        <w:rPr>
+          <w:color w:val="000000"/>
+          <w:highlight w:val="cyan"/>
+        </w:rPr>
+        <w:t>executions only by China, Iran, Saudi Arabia, Iraq, and Egypt.</w:t>
+      </w:r>
+      <w:r>
+        <w:rPr>
+          <w:color w:val="000000"/>
+        </w:rPr>
+        <w:t xml:space="preserve"> The justice system administers punishments to convicted criminals with four goals in mind: retribution, incapacitation, deterrence, and rehabilitation. Capital punishment arguably accomplishes incapacitation and retribution, and abandons rehabilitation albeit at a high </w:t>
       </w:r>
       <w:r>
         <w:rPr>
@@ -326,7 +339,20 @@
         <w:rPr>
           <w:color w:val="000000"/>
         </w:rPr>
-        <w:t xml:space="preserve"> explain the effectiveness as a policy for deterring murders. According to Levitt (2004), the crime rates throughout the 90s fell sharply due to factors unrelated to capital punishment. Levitt continues to describe that criminals engage in activities that run higher chances of death than being convicted of murder. The higher every-day risks involved with being a criminal means that rational criminals would not be deterred by such low risk of being convicted and executed for their crimes. This paper will use county-level panel data to track murders and executions across 16 years.</w:t>
+        <w:t xml:space="preserve"> explain the effectiveness as a policy for deterring murders. </w:t>
+      </w:r>
+      <w:r>
+        <w:rPr>
+          <w:color w:val="000000"/>
+          <w:highlight w:val="cyan"/>
+        </w:rPr>
+        <w:t>According to Levitt (2004),</w:t>
+      </w:r>
+      <w:r>
+        <w:rPr>
+          <w:color w:val="000000"/>
+        </w:rPr>
+        <w:t xml:space="preserve"> the crime rates throughout the 90s fell sharply due to factors unrelated to capital punishment. Levitt continues to describe that criminals engage in activities that run higher chances of death than being convicted of murder. The higher every-day risks involved with being a criminal means that rational criminals would not be deterred by such low risk of being convicted and executed for their crimes. This paper will use county-level panel data to track murders and executions across 16 years.</w:t>
       </w:r>
     </w:p>
     <w:p>
@@ -3425,7 +3451,20 @@
         <w:rPr>
           <w:color w:val="000000"/>
         </w:rPr>
-        <w:t>After estimating coefficients on the model, the goal was to observe if the policy effects of capital punishment lowered the murder rate through increasing the costs of committing murders, if caught. The United States has a large amount of murders compared to executions, seeing that of the 272,159 murders there were only 256 executions. According to the estimates, capital punishment fails to be statistically significant in deterring murder. If there were a larger amount of executions, like in China where it is estimated to execute thousands per year, there may be a more significant impact in reducing the murder rates, whereas most counties in the US don’t experience a death sentence. A rational criminal still realizes the costs involved with getting caught for murder, facing extensive prison time. </w:t>
+        <w:t>After estimating coefficients on the model, the goal was to observe if the policy effects of capital punishment lowered the murder rate through increasing the costs of committing murders, if caught. The United States has a large amount of murders compared to executions, seeing that of the 272,159 murders there were only 256 executions. According to the estimates, capital punishment fails to be statistically significant in deterring murder. If there were a larger amount of executions</w:t>
+      </w:r>
+      <w:r>
+        <w:rPr>
+          <w:color w:val="000000"/>
+          <w:highlight w:val="cyan"/>
+        </w:rPr>
+        <w:t>, like in China where it is estimated to execute thousands per year,</w:t>
+      </w:r>
+      <w:r>
+        <w:rPr>
+          <w:color w:val="000000"/>
+        </w:rPr>
+        <w:t xml:space="preserve"> there may be a more significant impact in reducing the murder rates, whereas most counties in the US don’t experience a death sentence. A rational criminal still realizes the costs involved with getting caught for murder, facing extensive prison time. </w:t>
       </w:r>
       <w:r>
         <w:rPr>

</xml_diff>

<commit_message>
added some graphs at the end that we could possibly look into for additional data
</commit_message>
<xml_diff>
--- a/Final Project.docx
+++ b/Final Project.docx
@@ -368,7 +368,6 @@
         </w:rPr>
         <w:t xml:space="preserve">The dependent variable is </w:t>
       </w:r>
-      <w:proofErr w:type="spellStart"/>
       <w:r>
         <w:rPr>
           <w:rStyle w:val="mi"/>
@@ -380,7 +379,6 @@
         </w:rPr>
         <w:t>murdrate</w:t>
       </w:r>
-      <w:proofErr w:type="spellEnd"/>
       <w:r>
         <w:rPr>
           <w:color w:val="000000"/>
@@ -393,7 +391,6 @@
         </w:rPr>
         <w:t xml:space="preserve">On average, the counties experience a </w:t>
       </w:r>
-      <w:proofErr w:type="spellStart"/>
       <w:r>
         <w:rPr>
           <w:rStyle w:val="mi"/>
@@ -405,7 +402,6 @@
         </w:rPr>
         <w:t>murdrate</w:t>
       </w:r>
-      <w:proofErr w:type="spellEnd"/>
       <w:r>
         <w:rPr>
           <w:color w:val="000000"/>
@@ -436,7 +432,6 @@
         </w:rPr>
         <w:t xml:space="preserve">The explanatory variable of interest is </w:t>
       </w:r>
-      <w:proofErr w:type="gramStart"/>
       <w:r>
         <w:rPr>
           <w:rStyle w:val="mi"/>
@@ -448,7 +443,6 @@
         </w:rPr>
         <w:t>execrate</w:t>
       </w:r>
-      <w:proofErr w:type="gramEnd"/>
       <w:r>
         <w:rPr>
           <w:color w:val="000000"/>
@@ -496,7 +490,6 @@
         </w:rPr>
         <w:t xml:space="preserve">However, it is assumed that those factors are all important in the success of police arresting suspects and can be grouped into a new variable </w:t>
       </w:r>
-      <w:proofErr w:type="spellStart"/>
       <w:r>
         <w:rPr>
           <w:rStyle w:val="mi"/>
@@ -508,7 +501,6 @@
         </w:rPr>
         <w:t>arrestper</w:t>
       </w:r>
-      <w:proofErr w:type="spellEnd"/>
       <w:r>
         <w:rPr>
           <w:color w:val="000000"/>
@@ -521,7 +513,6 @@
         </w:rPr>
         <w:t xml:space="preserve"> Using </w:t>
       </w:r>
-      <w:proofErr w:type="spellStart"/>
       <w:r>
         <w:rPr>
           <w:rStyle w:val="mi"/>
@@ -533,7 +524,6 @@
         </w:rPr>
         <w:t>arrestper</w:t>
       </w:r>
-      <w:proofErr w:type="spellEnd"/>
       <w:r>
         <w:rPr>
           <w:color w:val="000000"/>
@@ -1845,23 +1835,7 @@
         <w:rPr>
           <w:color w:val="000000"/>
         </w:rPr>
-        <w:t xml:space="preserve"> is idiosyncratic error specific to </w:t>
-      </w:r>
-      <w:proofErr w:type="spellStart"/>
-      <w:proofErr w:type="gramStart"/>
-      <w:r>
-        <w:rPr>
-          <w:color w:val="000000"/>
-        </w:rPr>
-        <w:t>i,t</w:t>
-      </w:r>
-      <w:proofErr w:type="spellEnd"/>
-      <w:proofErr w:type="gramEnd"/>
-      <w:r>
-        <w:rPr>
-          <w:color w:val="000000"/>
-        </w:rPr>
-        <w:t xml:space="preserve"> such as availability of firearms, availability of police officers, or mental health services. </w:t>
+        <w:t xml:space="preserve"> is idiosyncratic error specific to i,t such as availability of firearms, availability of police officers, or mental health services. </w:t>
       </w:r>
       <w:r>
         <w:rPr>
@@ -2251,21 +2225,7 @@
         <w:rPr>
           <w:color w:val="000000"/>
         </w:rPr>
-        <w:t xml:space="preserve">reports </w:t>
-      </w:r>
-      <w:proofErr w:type="gramStart"/>
-      <w:r>
-        <w:rPr>
-          <w:color w:val="000000"/>
-        </w:rPr>
-        <w:t>real</w:t>
-      </w:r>
-      <w:proofErr w:type="gramEnd"/>
-      <w:r>
-        <w:rPr>
-          <w:color w:val="000000"/>
-        </w:rPr>
-        <w:t xml:space="preserve"> per capita (RPC) personal income, </w:t>
+        <w:t>reports real per capita (RPC) personal income, </w:t>
       </w:r>
       <w:r>
         <w:rPr>
@@ -2674,21 +2634,7 @@
           <w:color w:val="000000"/>
         </w:rPr>
         <w:lastRenderedPageBreak/>
-        <w:t xml:space="preserve">income, employment, and government benefits. each of these three datasets are indexed by state and county </w:t>
-      </w:r>
-      <w:proofErr w:type="spellStart"/>
-      <w:r>
-        <w:rPr>
-          <w:color w:val="000000"/>
-        </w:rPr>
-        <w:t>fips</w:t>
-      </w:r>
-      <w:proofErr w:type="spellEnd"/>
-      <w:r>
-        <w:rPr>
-          <w:color w:val="000000"/>
-        </w:rPr>
-        <w:t xml:space="preserve"> and combined in long format such that each row is a list of </w:t>
+        <w:t>income, employment, and government benefits. each of these three datasets are indexed by state and county fips and combined in long format such that each row is a list of </w:t>
       </w:r>
       <w:r>
         <w:rPr>
@@ -2948,21 +2894,7 @@
         <w:rPr>
           <w:color w:val="000000"/>
         </w:rPr>
-        <w:t xml:space="preserve">, coefficients are -0.067 and -0.184 respectively. This shows a larger impact in the third year after an execution yet remains still statistically significant in deterring murder with a p-value of 0.224. Based on the model, executions, in past or present, have not had an impact in reducing the murder rate. This finding is not all too surprising, since there have only been 256 executions, which is small compared to the number of murders. The coefficient on </w:t>
-      </w:r>
-      <w:proofErr w:type="spellStart"/>
-      <w:r>
-        <w:rPr>
-          <w:color w:val="000000"/>
-        </w:rPr>
-        <w:t>log_arrestper</w:t>
-      </w:r>
-      <w:proofErr w:type="spellEnd"/>
-      <w:r>
-        <w:rPr>
-          <w:color w:val="000000"/>
-        </w:rPr>
-        <w:t xml:space="preserve">, </w:t>
+        <w:t xml:space="preserve">, coefficients are -0.067 and -0.184 respectively. This shows a larger impact in the third year after an execution yet remains still statistically significant in deterring murder with a p-value of 0.224. Based on the model, executions, in past or present, have not had an impact in reducing the murder rate. This finding is not all too surprising, since there have only been 256 executions, which is small compared to the number of murders. The coefficient on log_arrestper, </w:t>
       </w:r>
       <w:r>
         <w:rPr>
@@ -2981,49 +2913,7 @@
         <w:rPr>
           <w:color w:val="000000"/>
         </w:rPr>
-        <w:t xml:space="preserve">, is -0.429, meaning that an increase in 1% of </w:t>
-      </w:r>
-      <w:proofErr w:type="spellStart"/>
-      <w:r>
-        <w:rPr>
-          <w:color w:val="000000"/>
-        </w:rPr>
-        <w:t>arrestper</w:t>
-      </w:r>
-      <w:proofErr w:type="spellEnd"/>
-      <w:r>
-        <w:rPr>
-          <w:color w:val="000000"/>
-        </w:rPr>
-        <w:t xml:space="preserve"> would lead to a decrease in the murder rate by 0.429 percent. The magnitude is important because the high end of </w:t>
-      </w:r>
-      <w:proofErr w:type="spellStart"/>
-      <w:r>
-        <w:rPr>
-          <w:color w:val="000000"/>
-        </w:rPr>
-        <w:t>arrestper</w:t>
-      </w:r>
-      <w:proofErr w:type="spellEnd"/>
-      <w:r>
-        <w:rPr>
-          <w:color w:val="000000"/>
-        </w:rPr>
-        <w:t xml:space="preserve"> reaches 50. This means that counties with the highest arrests made per murder committed would see a decrease in the murder rate by 21.4% and has a p-value of 0.000, making it statistically significant in reducing the murder rate. It is interesting to see a positive coefficient on </w:t>
-      </w:r>
-      <w:proofErr w:type="spellStart"/>
-      <w:r>
-        <w:rPr>
-          <w:color w:val="000000"/>
-        </w:rPr>
-        <w:t>lpopul</w:t>
-      </w:r>
-      <w:proofErr w:type="spellEnd"/>
-      <w:r>
-        <w:rPr>
-          <w:color w:val="000000"/>
-        </w:rPr>
-        <w:t xml:space="preserve">, </w:t>
+        <w:t xml:space="preserve">, is -0.429, meaning that an increase in 1% of arrestper would lead to a decrease in the murder rate by 0.429 percent. The magnitude is important because the high end of arrestper reaches 50. This means that counties with the highest arrests made per murder committed would see a decrease in the murder rate by 21.4% and has a p-value of 0.000, making it statistically significant in reducing the murder rate. It is interesting to see a positive coefficient on lpopul, </w:t>
       </w:r>
       <w:r>
         <w:rPr>
@@ -3042,35 +2932,7 @@
         <w:rPr>
           <w:color w:val="000000"/>
         </w:rPr>
-        <w:t xml:space="preserve">, meaning that an increase in the population will decrease the murder rate at a faster rate than would </w:t>
-      </w:r>
-      <w:proofErr w:type="gramStart"/>
-      <w:r>
-        <w:rPr>
-          <w:color w:val="000000"/>
-        </w:rPr>
-        <w:t>effective</w:t>
-      </w:r>
-      <w:proofErr w:type="gramEnd"/>
-      <w:r>
-        <w:rPr>
-          <w:color w:val="000000"/>
-        </w:rPr>
-        <w:t xml:space="preserve"> policing. The p-value is 0.000, so it is statistically significant. Other demographic control variables are not statistically significant, below the 10% level. When considering the impacts of economic status on murder rates, the only variable that is statistically significant is </w:t>
-      </w:r>
-      <w:proofErr w:type="spellStart"/>
-      <w:r>
-        <w:rPr>
-          <w:color w:val="000000"/>
-        </w:rPr>
-        <w:t>rpcpersinc</w:t>
-      </w:r>
-      <w:proofErr w:type="spellEnd"/>
-      <w:r>
-        <w:rPr>
-          <w:color w:val="000000"/>
-        </w:rPr>
-        <w:t xml:space="preserve">, </w:t>
+        <w:t xml:space="preserve">, meaning that an increase in the population will decrease the murder rate at a faster rate than would effective policing. The p-value is 0.000, so it is statistically significant. Other demographic control variables are not statistically significant, below the 10% level. When considering the impacts of economic status on murder rates, the only variable that is statistically significant is rpcpersinc, </w:t>
       </w:r>
       <w:r>
         <w:rPr>
@@ -3102,34 +2964,13 @@
           <w:color w:val="000000"/>
           <w:vertAlign w:val="subscript"/>
         </w:rPr>
-        <w:t>1</w:t>
-      </w:r>
-      <w:r>
-        <w:rPr>
-          <w:color w:val="000000"/>
-          <w:vertAlign w:val="subscript"/>
-        </w:rPr>
-        <w:t>4</w:t>
-      </w:r>
-      <w:r>
-        <w:rPr>
-          <w:color w:val="000000"/>
-        </w:rPr>
-        <w:t xml:space="preserve"> is estimated to be 0.00002 with a p-value of 0.01, meaning it is statistically significant at the 1% level. This means that there is a 75% reduction in murders in a county that is at the top of the </w:t>
-      </w:r>
-      <w:proofErr w:type="spellStart"/>
-      <w:r>
-        <w:rPr>
-          <w:color w:val="000000"/>
-        </w:rPr>
-        <w:t>rpcpersinc</w:t>
-      </w:r>
-      <w:proofErr w:type="spellEnd"/>
-      <w:r>
-        <w:rPr>
-          <w:color w:val="000000"/>
-        </w:rPr>
-        <w:t xml:space="preserve"> versus the bottom.</w:t>
+        <w:t>14</w:t>
+      </w:r>
+      <w:r>
+        <w:rPr>
+          <w:color w:val="000000"/>
+        </w:rPr>
+        <w:t xml:space="preserve"> is estimated to be 0.00002 with a p-value of 0.01, meaning it is statistically significant at the 1% level. This means that there is a 75% reduction in murders in a county that is at the top of the rpcpersinc versus the bottom.</w:t>
       </w:r>
     </w:p>
     <w:p>
@@ -3625,6 +3466,11 @@
           <w:numId w:val="1"/>
         </w:numPr>
         <w:spacing w:line="480" w:lineRule="auto"/>
+        <w:rPr>
+          <w:rStyle w:val="Hyperlink"/>
+          <w:color w:val="auto"/>
+          <w:u w:val="none"/>
+        </w:rPr>
       </w:pPr>
       <w:hyperlink r:id="rId12" w:history="1">
         <w:r>
@@ -3634,6 +3480,158 @@
           <w:t>https://www.statista.com/statistics/251886/murder-offenders-in-the-us-by-gender/</w:t>
         </w:r>
       </w:hyperlink>
+    </w:p>
+    <w:p>
+      <w:pPr>
+        <w:spacing w:line="480" w:lineRule="auto"/>
+      </w:pPr>
+    </w:p>
+    <w:p>
+      <w:pPr>
+        <w:spacing w:line="480" w:lineRule="auto"/>
+        <w:rPr>
+          <w:b/>
+          <w:bCs/>
+        </w:rPr>
+      </w:pPr>
+      <w:r>
+        <w:rPr>
+          <w:noProof/>
+        </w:rPr>
+        <w:drawing>
+          <wp:inline distT="0" distB="0" distL="0" distR="0" wp14:anchorId="2D7FD9BA" wp14:editId="1B746B3F">
+            <wp:extent cx="5943600" cy="1694180"/>
+            <wp:effectExtent l="0" t="0" r="0" b="1270"/>
+            <wp:docPr id="6" name="Picture 6"/>
+            <wp:cNvGraphicFramePr>
+              <a:graphicFrameLocks xmlns:a="http://schemas.openxmlformats.org/drawingml/2006/main" noChangeAspect="1"/>
+            </wp:cNvGraphicFramePr>
+            <a:graphic xmlns:a="http://schemas.openxmlformats.org/drawingml/2006/main">
+              <a:graphicData uri="http://schemas.openxmlformats.org/drawingml/2006/picture">
+                <pic:pic xmlns:pic="http://schemas.openxmlformats.org/drawingml/2006/picture">
+                  <pic:nvPicPr>
+                    <pic:cNvPr id="1" name=""/>
+                    <pic:cNvPicPr/>
+                  </pic:nvPicPr>
+                  <pic:blipFill>
+                    <a:blip r:embed="rId13"/>
+                    <a:stretch>
+                      <a:fillRect/>
+                    </a:stretch>
+                  </pic:blipFill>
+                  <pic:spPr>
+                    <a:xfrm>
+                      <a:off x="0" y="0"/>
+                      <a:ext cx="5943600" cy="1694180"/>
+                    </a:xfrm>
+                    <a:prstGeom prst="rect">
+                      <a:avLst/>
+                    </a:prstGeom>
+                  </pic:spPr>
+                </pic:pic>
+              </a:graphicData>
+            </a:graphic>
+          </wp:inline>
+        </w:drawing>
+      </w:r>
+    </w:p>
+    <w:p>
+      <w:pPr>
+        <w:spacing w:line="480" w:lineRule="auto"/>
+        <w:rPr>
+          <w:b/>
+          <w:bCs/>
+        </w:rPr>
+      </w:pPr>
+      <w:r>
+        <w:rPr>
+          <w:noProof/>
+        </w:rPr>
+        <w:drawing>
+          <wp:inline distT="0" distB="0" distL="0" distR="0" wp14:anchorId="04C2BB2A" wp14:editId="071DD6FC">
+            <wp:extent cx="5943600" cy="1598930"/>
+            <wp:effectExtent l="0" t="0" r="0" b="1270"/>
+            <wp:docPr id="7" name="Picture 7"/>
+            <wp:cNvGraphicFramePr>
+              <a:graphicFrameLocks xmlns:a="http://schemas.openxmlformats.org/drawingml/2006/main" noChangeAspect="1"/>
+            </wp:cNvGraphicFramePr>
+            <a:graphic xmlns:a="http://schemas.openxmlformats.org/drawingml/2006/main">
+              <a:graphicData uri="http://schemas.openxmlformats.org/drawingml/2006/picture">
+                <pic:pic xmlns:pic="http://schemas.openxmlformats.org/drawingml/2006/picture">
+                  <pic:nvPicPr>
+                    <pic:cNvPr id="1" name=""/>
+                    <pic:cNvPicPr/>
+                  </pic:nvPicPr>
+                  <pic:blipFill>
+                    <a:blip r:embed="rId14"/>
+                    <a:stretch>
+                      <a:fillRect/>
+                    </a:stretch>
+                  </pic:blipFill>
+                  <pic:spPr>
+                    <a:xfrm>
+                      <a:off x="0" y="0"/>
+                      <a:ext cx="5943600" cy="1598930"/>
+                    </a:xfrm>
+                    <a:prstGeom prst="rect">
+                      <a:avLst/>
+                    </a:prstGeom>
+                  </pic:spPr>
+                </pic:pic>
+              </a:graphicData>
+            </a:graphic>
+          </wp:inline>
+        </w:drawing>
+      </w:r>
+    </w:p>
+    <w:p>
+      <w:pPr>
+        <w:spacing w:line="480" w:lineRule="auto"/>
+        <w:rPr>
+          <w:b/>
+          <w:bCs/>
+        </w:rPr>
+      </w:pPr>
+      <w:r>
+        <w:rPr>
+          <w:noProof/>
+        </w:rPr>
+        <w:drawing>
+          <wp:inline distT="0" distB="0" distL="0" distR="0" wp14:anchorId="541DFE38" wp14:editId="08270212">
+            <wp:extent cx="5943600" cy="1649730"/>
+            <wp:effectExtent l="0" t="0" r="0" b="7620"/>
+            <wp:docPr id="8" name="Picture 8"/>
+            <wp:cNvGraphicFramePr>
+              <a:graphicFrameLocks xmlns:a="http://schemas.openxmlformats.org/drawingml/2006/main" noChangeAspect="1"/>
+            </wp:cNvGraphicFramePr>
+            <a:graphic xmlns:a="http://schemas.openxmlformats.org/drawingml/2006/main">
+              <a:graphicData uri="http://schemas.openxmlformats.org/drawingml/2006/picture">
+                <pic:pic xmlns:pic="http://schemas.openxmlformats.org/drawingml/2006/picture">
+                  <pic:nvPicPr>
+                    <pic:cNvPr id="1" name=""/>
+                    <pic:cNvPicPr/>
+                  </pic:nvPicPr>
+                  <pic:blipFill>
+                    <a:blip r:embed="rId15"/>
+                    <a:stretch>
+                      <a:fillRect/>
+                    </a:stretch>
+                  </pic:blipFill>
+                  <pic:spPr>
+                    <a:xfrm>
+                      <a:off x="0" y="0"/>
+                      <a:ext cx="5943600" cy="1649730"/>
+                    </a:xfrm>
+                    <a:prstGeom prst="rect">
+                      <a:avLst/>
+                    </a:prstGeom>
+                  </pic:spPr>
+                </pic:pic>
+              </a:graphicData>
+            </a:graphic>
+          </wp:inline>
+        </w:drawing>
+      </w:r>
     </w:p>
     <w:p>
       <w:pPr>

</xml_diff>